<commit_message>
Learned about stream ciphers and their security
</commit_message>
<xml_diff>
--- a/Cryptography/Lecture1/notes.docx
+++ b/Cryptography/Lecture1/notes.docx
@@ -4,6 +4,46 @@
   <w:body>
     <w:p>
       <w:r>
+        <w:drawing>
+          <wp:inline distT="0" distB="0" distL="0" distR="0" wp14:anchorId="7082E8E4" wp14:editId="548DC2B0">
+            <wp:extent cx="5274310" cy="2228850"/>
+            <wp:effectExtent l="0" t="0" r="2540" b="0"/>
+            <wp:docPr id="544332909" name="图片 1" descr="文本&#10;&#10;AI 生成的内容可能不正确。"/>
+            <wp:cNvGraphicFramePr>
+              <a:graphicFrameLocks xmlns:a="http://schemas.openxmlformats.org/drawingml/2006/main" noChangeAspect="1"/>
+            </wp:cNvGraphicFramePr>
+            <a:graphic xmlns:a="http://schemas.openxmlformats.org/drawingml/2006/main">
+              <a:graphicData uri="http://schemas.openxmlformats.org/drawingml/2006/picture">
+                <pic:pic xmlns:pic="http://schemas.openxmlformats.org/drawingml/2006/picture">
+                  <pic:nvPicPr>
+                    <pic:cNvPr id="544332909" name="图片 1" descr="文本&#10;&#10;AI 生成的内容可能不正确。"/>
+                    <pic:cNvPicPr/>
+                  </pic:nvPicPr>
+                  <pic:blipFill>
+                    <a:blip r:embed="rId4"/>
+                    <a:stretch>
+                      <a:fillRect/>
+                    </a:stretch>
+                  </pic:blipFill>
+                  <pic:spPr>
+                    <a:xfrm>
+                      <a:off x="0" y="0"/>
+                      <a:ext cx="5274310" cy="2228850"/>
+                    </a:xfrm>
+                    <a:prstGeom prst="rect">
+                      <a:avLst/>
+                    </a:prstGeom>
+                  </pic:spPr>
+                </pic:pic>
+              </a:graphicData>
+            </a:graphic>
+          </wp:inline>
+        </w:drawing>
+      </w:r>
+      <w:r>
+        <w:rPr>
+          <w:noProof/>
+        </w:rPr>
         <w:drawing>
           <wp:inline distT="0" distB="0" distL="0" distR="0" wp14:anchorId="73D6FBDB" wp14:editId="4FFE802A">
             <wp:extent cx="5274310" cy="826770"/>
@@ -20,7 +60,7 @@
                     <pic:cNvPicPr/>
                   </pic:nvPicPr>
                   <pic:blipFill>
-                    <a:blip r:embed="rId4"/>
+                    <a:blip r:embed="rId5"/>
                     <a:stretch>
                       <a:fillRect/>
                     </a:stretch>
@@ -43,6 +83,9 @@
     </w:p>
     <w:p>
       <w:r>
+        <w:rPr>
+          <w:noProof/>
+        </w:rPr>
         <w:drawing>
           <wp:inline distT="0" distB="0" distL="0" distR="0" wp14:anchorId="4A9DD35D" wp14:editId="53EDA90E">
             <wp:extent cx="5274310" cy="3814445"/>
@@ -59,7 +102,7 @@
                     <pic:cNvPicPr/>
                   </pic:nvPicPr>
                   <pic:blipFill>
-                    <a:blip r:embed="rId5"/>
+                    <a:blip r:embed="rId6"/>
                     <a:stretch>
                       <a:fillRect/>
                     </a:stretch>
@@ -82,6 +125,9 @@
     </w:p>
     <w:p>
       <w:r>
+        <w:rPr>
+          <w:noProof/>
+        </w:rPr>
         <w:lastRenderedPageBreak/>
         <w:drawing>
           <wp:inline distT="0" distB="0" distL="0" distR="0" wp14:anchorId="21CC8886" wp14:editId="7C96D97C">
@@ -99,7 +145,7 @@
                     <pic:cNvPicPr/>
                   </pic:nvPicPr>
                   <pic:blipFill>
-                    <a:blip r:embed="rId6"/>
+                    <a:blip r:embed="rId7"/>
                     <a:stretch>
                       <a:fillRect/>
                     </a:stretch>
@@ -122,6 +168,9 @@
     </w:p>
     <w:p>
       <w:r>
+        <w:rPr>
+          <w:noProof/>
+        </w:rPr>
         <w:drawing>
           <wp:inline distT="0" distB="0" distL="0" distR="0" wp14:anchorId="1F487058" wp14:editId="1949AF7F">
             <wp:extent cx="5274310" cy="3066415"/>
@@ -138,7 +187,7 @@
                     <pic:cNvPicPr/>
                   </pic:nvPicPr>
                   <pic:blipFill>
-                    <a:blip r:embed="rId7"/>
+                    <a:blip r:embed="rId8"/>
                     <a:stretch>
                       <a:fillRect/>
                     </a:stretch>
@@ -161,6 +210,9 @@
     </w:p>
     <w:p>
       <w:r>
+        <w:rPr>
+          <w:noProof/>
+        </w:rPr>
         <w:lastRenderedPageBreak/>
         <w:drawing>
           <wp:inline distT="0" distB="0" distL="0" distR="0" wp14:anchorId="70C21EA8" wp14:editId="1EDBC22D">
@@ -178,7 +230,7 @@
                     <pic:cNvPicPr/>
                   </pic:nvPicPr>
                   <pic:blipFill>
-                    <a:blip r:embed="rId8"/>
+                    <a:blip r:embed="rId9"/>
                     <a:stretch>
                       <a:fillRect/>
                     </a:stretch>
@@ -201,6 +253,9 @@
     </w:p>
     <w:p>
       <w:r>
+        <w:rPr>
+          <w:noProof/>
+        </w:rPr>
         <w:drawing>
           <wp:inline distT="0" distB="0" distL="0" distR="0" wp14:anchorId="650CD58D" wp14:editId="7E74D504">
             <wp:extent cx="5274310" cy="4073525"/>
@@ -217,7 +272,7 @@
                     <pic:cNvPicPr/>
                   </pic:nvPicPr>
                   <pic:blipFill>
-                    <a:blip r:embed="rId9"/>
+                    <a:blip r:embed="rId10"/>
                     <a:stretch>
                       <a:fillRect/>
                     </a:stretch>
@@ -240,6 +295,9 @@
     </w:p>
     <w:p>
       <w:r>
+        <w:rPr>
+          <w:noProof/>
+        </w:rPr>
         <w:lastRenderedPageBreak/>
         <w:drawing>
           <wp:inline distT="0" distB="0" distL="0" distR="0" wp14:anchorId="2B3B0D3E" wp14:editId="33EB7A5B">
@@ -257,7 +315,7 @@
                     <pic:cNvPicPr/>
                   </pic:nvPicPr>
                   <pic:blipFill>
-                    <a:blip r:embed="rId10"/>
+                    <a:blip r:embed="rId11"/>
                     <a:stretch>
                       <a:fillRect/>
                     </a:stretch>
@@ -280,6 +338,9 @@
     </w:p>
     <w:p>
       <w:r>
+        <w:rPr>
+          <w:noProof/>
+        </w:rPr>
         <w:drawing>
           <wp:inline distT="0" distB="0" distL="0" distR="0" wp14:anchorId="5215F50E" wp14:editId="21AE5054">
             <wp:extent cx="5274310" cy="708660"/>
@@ -296,7 +357,7 @@
                     <pic:cNvPicPr/>
                   </pic:nvPicPr>
                   <pic:blipFill>
-                    <a:blip r:embed="rId11"/>
+                    <a:blip r:embed="rId12"/>
                     <a:stretch>
                       <a:fillRect/>
                     </a:stretch>
@@ -319,6 +380,9 @@
     </w:p>
     <w:p>
       <w:r>
+        <w:rPr>
+          <w:noProof/>
+        </w:rPr>
         <w:drawing>
           <wp:inline distT="0" distB="0" distL="0" distR="0" wp14:anchorId="553FAA66" wp14:editId="49DACC1A">
             <wp:extent cx="5274310" cy="548640"/>
@@ -335,7 +399,7 @@
                     <pic:cNvPicPr/>
                   </pic:nvPicPr>
                   <pic:blipFill>
-                    <a:blip r:embed="rId12"/>
+                    <a:blip r:embed="rId13"/>
                     <a:stretch>
                       <a:fillRect/>
                     </a:stretch>
@@ -358,6 +422,9 @@
     </w:p>
     <w:p>
       <w:r>
+        <w:rPr>
+          <w:noProof/>
+        </w:rPr>
         <w:drawing>
           <wp:inline distT="0" distB="0" distL="0" distR="0" wp14:anchorId="1088910A" wp14:editId="04C254B7">
             <wp:extent cx="5274310" cy="642620"/>
@@ -374,7 +441,7 @@
                     <pic:cNvPicPr/>
                   </pic:nvPicPr>
                   <pic:blipFill>
-                    <a:blip r:embed="rId13"/>
+                    <a:blip r:embed="rId14"/>
                     <a:stretch>
                       <a:fillRect/>
                     </a:stretch>
@@ -395,6 +462,9 @@
         </w:drawing>
       </w:r>
       <w:r>
+        <w:rPr>
+          <w:noProof/>
+        </w:rPr>
         <w:drawing>
           <wp:inline distT="0" distB="0" distL="0" distR="0" wp14:anchorId="03E93C7D" wp14:editId="2B0969E7">
             <wp:extent cx="5274310" cy="3874135"/>
@@ -411,7 +481,7 @@
                     <pic:cNvPicPr/>
                   </pic:nvPicPr>
                   <pic:blipFill>
-                    <a:blip r:embed="rId14"/>
+                    <a:blip r:embed="rId15"/>
                     <a:stretch>
                       <a:fillRect/>
                     </a:stretch>
@@ -433,12 +503,10 @@
       </w:r>
     </w:p>
     <w:p>
-      <w:pPr>
+      <w:r>
         <w:rPr>
-          <w:rFonts w:hint="eastAsia"/>
+          <w:noProof/>
         </w:rPr>
-      </w:pPr>
-      <w:r>
         <w:lastRenderedPageBreak/>
         <w:drawing>
           <wp:inline distT="0" distB="0" distL="0" distR="0" wp14:anchorId="39A4A481" wp14:editId="166B0462">
@@ -456,7 +524,7 @@
                     <pic:cNvPicPr/>
                   </pic:nvPicPr>
                   <pic:blipFill>
-                    <a:blip r:embed="rId15"/>
+                    <a:blip r:embed="rId16"/>
                     <a:stretch>
                       <a:fillRect/>
                     </a:stretch>

</xml_diff>